<commit_message>
Models implemented using TEAM data set
</commit_message>
<xml_diff>
--- a/ResultsYouTube.docx
+++ b/ResultsYouTube.docx
@@ -8,6 +8,8 @@
           <w:b/>
         </w:rPr>
       </w:pPr>
+      <w:bookmarkStart w:id="0" w:name="_GoBack"/>
+      <w:bookmarkEnd w:id="0"/>
     </w:p>
     <w:p>
       <w:pPr>
@@ -1083,10 +1085,133 @@
         </w:tc>
       </w:tr>
     </w:tbl>
+    <w:p/>
+    <w:p/>
     <w:p>
-      <w:bookmarkStart w:id="0" w:name="_GoBack"/>
-      <w:bookmarkEnd w:id="0"/>
+      <w:r>
+        <w:tab/>
+      </w:r>
+      <w:r>
+        <w:tab/>
+      </w:r>
     </w:p>
+    <w:tbl>
+      <w:tblPr>
+        <w:tblStyle w:val="TableGrid"/>
+        <w:tblW w:w="0" w:type="auto"/>
+        <w:tblLook w:val="04A0" w:firstRow="1" w:lastRow="0" w:firstColumn="1" w:lastColumn="0" w:noHBand="0" w:noVBand="1"/>
+      </w:tblPr>
+      <w:tblGrid>
+        <w:gridCol w:w="3116"/>
+        <w:gridCol w:w="3117"/>
+        <w:gridCol w:w="3117"/>
+      </w:tblGrid>
+      <w:tr>
+        <w:tc>
+          <w:tcPr>
+            <w:tcW w:w="3116" w:type="dxa"/>
+          </w:tcPr>
+          <w:p>
+            <w:r>
+              <w:t>Features</w:t>
+            </w:r>
+          </w:p>
+        </w:tc>
+        <w:tc>
+          <w:tcPr>
+            <w:tcW w:w="3117" w:type="dxa"/>
+          </w:tcPr>
+          <w:p>
+            <w:r>
+              <w:t>Total Number</w:t>
+            </w:r>
+          </w:p>
+        </w:tc>
+        <w:tc>
+          <w:tcPr>
+            <w:tcW w:w="3117" w:type="dxa"/>
+          </w:tcPr>
+          <w:p>
+            <w:r>
+              <w:t>After PCA (0.95)</w:t>
+            </w:r>
+          </w:p>
+        </w:tc>
+      </w:tr>
+      <w:tr>
+        <w:tc>
+          <w:tcPr>
+            <w:tcW w:w="3116" w:type="dxa"/>
+          </w:tcPr>
+          <w:p>
+            <w:r>
+              <w:t>Audio &amp; Text</w:t>
+            </w:r>
+          </w:p>
+        </w:tc>
+        <w:tc>
+          <w:tcPr>
+            <w:tcW w:w="3117" w:type="dxa"/>
+          </w:tcPr>
+          <w:p/>
+        </w:tc>
+        <w:tc>
+          <w:tcPr>
+            <w:tcW w:w="3117" w:type="dxa"/>
+          </w:tcPr>
+          <w:p/>
+        </w:tc>
+      </w:tr>
+      <w:tr>
+        <w:tc>
+          <w:tcPr>
+            <w:tcW w:w="3116" w:type="dxa"/>
+          </w:tcPr>
+          <w:p>
+            <w:r>
+              <w:t>Audio</w:t>
+            </w:r>
+          </w:p>
+        </w:tc>
+        <w:tc>
+          <w:tcPr>
+            <w:tcW w:w="3117" w:type="dxa"/>
+          </w:tcPr>
+          <w:p/>
+        </w:tc>
+        <w:tc>
+          <w:tcPr>
+            <w:tcW w:w="3117" w:type="dxa"/>
+          </w:tcPr>
+          <w:p/>
+        </w:tc>
+      </w:tr>
+      <w:tr>
+        <w:tc>
+          <w:tcPr>
+            <w:tcW w:w="3116" w:type="dxa"/>
+          </w:tcPr>
+          <w:p>
+            <w:r>
+              <w:t>Text</w:t>
+            </w:r>
+          </w:p>
+        </w:tc>
+        <w:tc>
+          <w:tcPr>
+            <w:tcW w:w="3117" w:type="dxa"/>
+          </w:tcPr>
+          <w:p/>
+        </w:tc>
+        <w:tc>
+          <w:tcPr>
+            <w:tcW w:w="3117" w:type="dxa"/>
+          </w:tcPr>
+          <w:p/>
+        </w:tc>
+      </w:tr>
+    </w:tbl>
+    <w:p/>
     <w:sectPr>
       <w:pgSz w:w="12240" w:h="15840"/>
       <w:pgMar w:top="1440" w:right="1440" w:bottom="1440" w:left="1440" w:header="720" w:footer="720" w:gutter="0"/>

</xml_diff>